<commit_message>
adding lme rds', phylogenetic tree, sp list, and new/updated figures
</commit_message>
<xml_diff>
--- a/figures/model_results/all-observations/tableS1_all-model-results.docx
+++ b/figures/model_results/all-observations/tableS1_all-model-results.docx
@@ -2318,7 +2318,15 @@
                 <w:sz w:val="18"/>
                 <w:szCs w:val="18"/>
               </w:rPr>
-              <w:t>: additive</w:t>
+              <w:t xml:space="preserve">: </w:t>
+            </w:r>
+            <w:r>
+              <w:rPr>
+                <w:rFonts w:ascii="Arial" w:hAnsi="Arial" w:cs="Arial"/>
+                <w:sz w:val="18"/>
+                <w:szCs w:val="18"/>
+              </w:rPr>
+              <w:t>interactive</w:t>
             </w:r>
           </w:p>
         </w:tc>

</xml_diff>